<commit_message>
Updated reports. New analysis for alpine vegetation
</commit_message>
<xml_diff>
--- a/AlpineVegetation/alpine-analysis.docx
+++ b/AlpineVegetation/alpine-analysis.docx
@@ -26,8 +26,13 @@
         <w:jc w:val="center"/>
       </w:pPr>
       <w:r>
-        <w:t>2017-03-09</w:t>
-      </w:r>
+        <w:t>2017-03-</w:t>
+      </w:r>
+      <w:ins w:id="0" w:author="Carl Schwarz" w:date="2017-03-27T17:58:00Z">
+        <w:r>
+          <w:t>27</w:t>
+        </w:r>
+      </w:ins>
     </w:p>
     <w:p/>
     <w:p>
@@ -262,7 +267,37 @@
         <w:t xml:space="preserve"> during a visit, this is indicated </w:t>
       </w:r>
       <w:r>
-        <w:t xml:space="preserve">by the lack of a record for that species code. Unfortunately, it is now impossible to know if the species were actually looked for and not seen, or the species could not be identified and so was not  recorded. This issue could be problematic when looking at the impact of climate change where new species are introduced to the province. How it known that scientists from 20 years ago were able t recognize this plant? </w:t>
+        <w:t>by the lack of a record for that species code. Unfortunately, it is now impossible to know if the species were actually looked for and not seen, or the species could not be i</w:t>
+      </w:r>
+      <w:r>
+        <w:t xml:space="preserve">dentified and so was not </w:t>
+      </w:r>
+      <w:r>
+        <w:t>recorded. This issue could be problematic when looking at the impact of climate change where new species are introduced to the province. How it known that scientists from 20 years ago were able t</w:t>
+      </w:r>
+      <w:ins w:id="1" w:author="Carl Schwarz" w:date="2017-03-27T17:59:00Z">
+        <w:r>
+          <w:t>o</w:t>
+        </w:r>
+      </w:ins>
+      <w:r>
+        <w:t xml:space="preserve"> recognize this plant? </w:t>
+      </w:r>
+      <w:ins w:id="2" w:author="Carl Schwarz" w:date="2017-03-27T17:59:00Z">
+        <w:r>
+          <w:t xml:space="preserve">The current protocol involves identifying EVERY plant in the plot, so this may not be an issue, but it should be stressed in the protocol that EVERY plant needs to </w:t>
+        </w:r>
+      </w:ins>
+      <w:r>
+        <w:t xml:space="preserve">be </w:t>
+      </w:r>
+      <w:ins w:id="3" w:author="Carl Schwarz" w:date="2017-03-27T17:59:00Z">
+        <w:r>
+          <w:t>identified</w:t>
+        </w:r>
+      </w:ins>
+      <w:r>
+        <w:t xml:space="preserve"> so that missingness really implies a 0 cover value.</w:t>
       </w:r>
     </w:p>
     <w:p>
@@ -309,7 +344,17 @@
     </w:p>
     <w:p>
       <w:r>
-        <w:t>The protocol requires the actual % cover to be measured for each species, rather than simply classifying it into a category (e.g. between 20% and 30% cover). This is the preferred method. However, very rare species are assigned a categorical cover value (.5, .2 or .1 %). Given the rareity of these species, this should be fine.</w:t>
+        <w:t xml:space="preserve">The protocol requires the actual % cover to be measured for each species, rather than simply classifying it into a category (e.g. between 20% and 30% cover). This is the </w:t>
+      </w:r>
+      <w:r>
+        <w:lastRenderedPageBreak/>
+        <w:t xml:space="preserve">preferred method. However, very rare species are assigned a categorical cover value (.5, .2 or .1 %). Given the </w:t>
+      </w:r>
+      <w:r>
+        <w:t>rarity</w:t>
+      </w:r>
+      <w:r>
+        <w:t xml:space="preserve"> of these species, this should be fine.</w:t>
       </w:r>
     </w:p>
     <w:p>
@@ -324,13 +369,18 @@
         <w:pStyle w:val="Heading3"/>
       </w:pPr>
       <w:r>
-        <w:lastRenderedPageBreak/>
         <w:t>1.2.4 Species recorded at Genus or Family or higher level.</w:t>
       </w:r>
     </w:p>
     <w:p>
       <w:r>
-        <w:t>This may be a bit problematic when species richness is recorded as then a species may be double counted. Some editing of the data may be required before analyzing mean (plot) species richness. Presumably, the similarity matrix (</w:t>
+        <w:t>This may be a bit problematic when species richness is recorded</w:t>
+      </w:r>
+      <w:r>
+        <w:t>,</w:t>
+      </w:r>
+      <w:r>
+        <w:t xml:space="preserve"> as then a species may be double counted. Some editing of the data may be required before analyzing mean (plot) species richness. Presumably, the similarity matrix (</w:t>
       </w:r>
       <w:r>
         <w:rPr>
@@ -339,7 +389,19 @@
         <w:t>Z</w:t>
       </w:r>
       <w:r>
-        <w:t>) will indicate a high functional similarity between these general reading and distinct species so that the effective number of species diversity measures will be unaffected.</w:t>
+        <w:t>) will indicate a high functional s</w:t>
+      </w:r>
+      <w:r>
+        <w:t>imilarity between these Genus and Family levels</w:t>
+      </w:r>
+      <w:r>
+        <w:t xml:space="preserve"> and </w:t>
+      </w:r>
+      <w:r>
+        <w:t xml:space="preserve">the </w:t>
+      </w:r>
+      <w:r>
+        <w:t>distinct species so that the effective number of species diversity measures will be unaffected.</w:t>
       </w:r>
     </w:p>
     <w:p>
@@ -386,7 +448,13 @@
         <w:t>s</w:t>
       </w:r>
       <w:r>
-        <w:t xml:space="preserve"> available for this year. </w:t>
+        <w:t xml:space="preserve"> </w:t>
+      </w:r>
+      <w:r>
+        <w:t>measured</w:t>
+      </w:r>
+      <w:r>
+        <w:t xml:space="preserve"> for this year. </w:t>
       </w:r>
       <w:r>
         <w:t xml:space="preserve">If a </w:t>
@@ -395,7 +463,15 @@
         <w:t>transect</w:t>
       </w:r>
       <w:r>
-        <w:t xml:space="preserve"> not visited, this is indicated by missing record</w:t>
+        <w:t xml:space="preserve"> </w:t>
+      </w:r>
+      <w:ins w:id="4" w:author="Carl Schwarz" w:date="2017-03-27T18:00:00Z">
+        <w:r>
+          <w:t xml:space="preserve">was </w:t>
+        </w:r>
+      </w:ins>
+      <w:r>
+        <w:t>not visited, this is indicated by missing record</w:t>
       </w:r>
       <w:r>
         <w:t>s</w:t>
@@ -412,8 +488,18 @@
       <w:r>
         <w:t xml:space="preserve"> worksheet</w:t>
       </w:r>
-      <w:r>
-        <w:t xml:space="preserve">. </w:t>
+      <w:ins w:id="5" w:author="Carl Schwarz" w:date="2017-03-27T18:00:00Z">
+        <w:r>
+          <w:t>, and there is no data for that transect in the year.</w:t>
+        </w:r>
+      </w:ins>
+      <w:del w:id="6" w:author="Carl Schwarz" w:date="2017-03-27T18:00:00Z">
+        <w:r>
+          <w:delText>.</w:delText>
+        </w:r>
+      </w:del>
+      <w:r>
+        <w:t xml:space="preserve"> </w:t>
       </w:r>
     </w:p>
     <w:p/>
@@ -449,7 +535,13 @@
         <w:t xml:space="preserve"> </w:t>
       </w:r>
       <w:r>
-        <w:t xml:space="preserve">If a species was not seen in a plot (% cover = 0), the records is not present in the database. </w:t>
+        <w:t>If a species was not seen in a</w:t>
+      </w:r>
+      <w:r>
+        <w:t xml:space="preserve"> plot (% cover = 0), the record</w:t>
+      </w:r>
+      <w:r>
+        <w:t xml:space="preserve"> is not present in the database. </w:t>
       </w:r>
     </w:p>
     <w:p/>
@@ -1049,10 +1141,10 @@
             <v:path o:extrusionok="f" gradientshapeok="t" o:connecttype="rect"/>
             <o:lock v:ext="edit" aspectratio="t"/>
           </v:shapetype>
-          <v:shape id="_x0000_i1040" type="#_x0000_t75" style="width:225.35pt;height:16pt" o:ole="">
+          <v:shape id="_x0000_i1025" type="#_x0000_t75" style="width:225pt;height:16pt" o:ole="">
             <v:imagedata r:id="rId9" o:title=""/>
           </v:shape>
-          <o:OLEObject Type="Embed" ProgID="Equation.DSMT4" ShapeID="_x0000_i1040" DrawAspect="Content" ObjectID="_1424671343" r:id="rId10"/>
+          <o:OLEObject Type="Embed" ProgID="Equation.DSMT4" ShapeID="_x0000_i1025" DrawAspect="Content" ObjectID="_1426054835" r:id="rId10"/>
         </w:object>
       </w:r>
     </w:p>
@@ -1198,8 +1290,41 @@
         <w:t>YearF</w:t>
       </w:r>
       <w:r>
-        <w:t xml:space="preserve"> term allows for the consistent effect of year-specific factor. It is expected that the year-specific effects will be small because of the long-lived nature of the plants under observation.</w:t>
-      </w:r>
+        <w:t xml:space="preserve"> term allows for the consistent effect of year-specific factor.</w:t>
+      </w:r>
+      <w:ins w:id="7" w:author="Carl Schwarz" w:date="2017-03-27T18:03:00Z">
+        <w:r>
+          <w:t xml:space="preserve"> </w:t>
+        </w:r>
+      </w:ins>
+      <w:ins w:id="8" w:author="Carl Schwarz" w:date="2017-03-27T18:01:00Z">
+        <w:r>
+          <w:t>Plants on a plot are a mixture of annuals</w:t>
+        </w:r>
+        <w:r>
+          <w:t xml:space="preserve">, biennials and </w:t>
+        </w:r>
+      </w:ins>
+      <w:ins w:id="9" w:author="Carl Schwarz" w:date="2017-03-27T18:03:00Z">
+        <w:r>
+          <w:t>perennials</w:t>
+        </w:r>
+      </w:ins>
+      <w:ins w:id="10" w:author="Carl Schwarz" w:date="2017-03-27T18:01:00Z">
+        <w:r>
+          <w:t xml:space="preserve"> so the year-specific effects may vary by species</w:t>
+        </w:r>
+      </w:ins>
+      <w:ins w:id="11" w:author="Carl Schwarz" w:date="2017-03-27T18:03:00Z">
+        <w:r>
+          <w:t xml:space="preserve"> and so in the context of total cover, the year-specific effects are an average over all species</w:t>
+        </w:r>
+      </w:ins>
+      <w:ins w:id="12" w:author="Carl Schwarz" w:date="2017-03-27T18:01:00Z">
+        <w:r>
+          <w:t xml:space="preserve">. </w:t>
+        </w:r>
+      </w:ins>
     </w:p>
     <w:p>
       <w:pPr>
@@ -1546,7 +1671,15 @@
         <w:t xml:space="preserve"> of the residual</w:t>
       </w:r>
       <w:r>
-        <w:t>. Points should be close to the dashed reference line. Fortunately, the analysis is fairly robust against non-normality</w:t>
+        <w:t xml:space="preserve">. Points should be close to the </w:t>
+      </w:r>
+      <w:ins w:id="13" w:author="Carl Schwarz" w:date="2017-03-27T18:04:00Z">
+        <w:r>
+          <w:t xml:space="preserve">solid </w:t>
+        </w:r>
+      </w:ins>
+      <w:r>
+        <w:t>reference line. Fortunately, the analysis is fairly robust against non-normality</w:t>
       </w:r>
       <w:r>
         <w:t xml:space="preserve"> of the residuals (and in fact makes no assumption of normality)</w:t>
@@ -1715,7 +1848,7 @@
           <v:shape id="_x0000_i1026" type="#_x0000_t75" style="width:186pt;height:34pt" o:ole="">
             <v:imagedata r:id="rId13" o:title=""/>
           </v:shape>
-          <o:OLEObject Type="Embed" ProgID="Equation.DSMT4" ShapeID="_x0000_i1026" DrawAspect="Content" ObjectID="_1424671344" r:id="rId14"/>
+          <o:OLEObject Type="Embed" ProgID="Equation.DSMT4" ShapeID="_x0000_i1026" DrawAspect="Content" ObjectID="_1426054836" r:id="rId14"/>
         </w:object>
       </w:r>
       <w:r>
@@ -1729,16 +1862,48 @@
       <w:r>
         <w:t xml:space="preserve">Warton and Hui (2011). </w:t>
       </w:r>
-      <w:commentRangeStart w:id="0"/>
-      <w:r>
-        <w:t xml:space="preserve">You will also have to impute 0 values if the species is not listed in a plot. </w:t>
-      </w:r>
-      <w:commentRangeEnd w:id="0"/>
+      <w:commentRangeStart w:id="14"/>
+      <w:r>
+        <w:t xml:space="preserve">You will also have to impute 0 values if the species is not </w:t>
+      </w:r>
+      <w:del w:id="15" w:author="Carl Schwarz" w:date="2017-03-27T18:05:00Z">
+        <w:r>
+          <w:delText xml:space="preserve">listed </w:delText>
+        </w:r>
+      </w:del>
+      <w:ins w:id="16" w:author="Carl Schwarz" w:date="2017-03-27T18:05:00Z">
+        <w:r>
+          <w:t>found</w:t>
+        </w:r>
+        <w:r>
+          <w:t xml:space="preserve"> </w:t>
+        </w:r>
+      </w:ins>
+      <w:r>
+        <w:t>in a plot</w:t>
+      </w:r>
+      <w:ins w:id="17" w:author="Carl Schwarz" w:date="2017-03-27T18:06:00Z">
+        <w:r>
+          <w:t xml:space="preserve"> in a year</w:t>
+        </w:r>
+      </w:ins>
+      <w:r>
+        <w:t>.</w:t>
+      </w:r>
+      <w:ins w:id="18" w:author="Carl Schwarz" w:date="2017-03-27T18:05:00Z">
+        <w:r>
+          <w:t xml:space="preserve"> </w:t>
+        </w:r>
+      </w:ins>
+      <w:r>
+        <w:t xml:space="preserve"> </w:t>
+      </w:r>
+      <w:commentRangeEnd w:id="14"/>
       <w:r>
         <w:rPr>
           <w:rStyle w:val="CommentReference"/>
         </w:rPr>
-        <w:commentReference w:id="0"/>
+        <w:commentReference w:id="14"/>
       </w:r>
       <w:r>
         <w:t>The</w:t>
@@ -1808,20 +1973,28 @@
       <w:r>
         <w:t xml:space="preserve">, excluding non-plant coverage (e.g. rocks). </w:t>
       </w:r>
-      <w:commentRangeStart w:id="1"/>
+      <w:commentRangeStart w:id="19"/>
       <w:r>
         <w:t>Some case is needed when plants are only identified to the Genus or Family level – these may have to be removed</w:t>
       </w:r>
-      <w:commentRangeEnd w:id="1"/>
+      <w:commentRangeEnd w:id="19"/>
       <w:r>
         <w:rPr>
           <w:rStyle w:val="CommentReference"/>
         </w:rPr>
-        <w:commentReference w:id="1"/>
+        <w:commentReference w:id="19"/>
       </w:r>
       <w:r>
         <w:t xml:space="preserve"> to avoid double counting.</w:t>
       </w:r>
+      <w:ins w:id="20" w:author="Carl Schwarz" w:date="2017-03-27T18:06:00Z">
+        <w:r>
+          <w:rPr>
+            <w:rStyle w:val="FootnoteReference"/>
+          </w:rPr>
+          <w:footnoteReference w:id="1"/>
+        </w:r>
+      </w:ins>
       <w:r>
         <w:t xml:space="preserve"> </w:t>
       </w:r>
@@ -2032,10 +2205,10 @@
           <w:position w:val="-10"/>
         </w:rPr>
         <w:object w:dxaOrig="4260" w:dyaOrig="320" w14:anchorId="65CC9EAF">
-          <v:shape id="_x0000_i1037" type="#_x0000_t75" style="width:214.65pt;height:16pt" o:ole="">
+          <v:shape id="_x0000_i1027" type="#_x0000_t75" style="width:215pt;height:16pt" o:ole="">
             <v:imagedata r:id="rId17" o:title=""/>
           </v:shape>
-          <o:OLEObject Type="Embed" ProgID="Equation.DSMT4" ShapeID="_x0000_i1037" DrawAspect="Content" ObjectID="_1424671345" r:id="rId18"/>
+          <o:OLEObject Type="Embed" ProgID="Equation.DSMT4" ShapeID="_x0000_i1027" DrawAspect="Content" ObjectID="_1426054837" r:id="rId18"/>
         </w:object>
       </w:r>
     </w:p>
@@ -2543,16 +2716,16 @@
       <w:r>
         <w:t xml:space="preserve"> but are no longer recommended because these measures are often insensitive to big changes in diversity and because they do not account for </w:t>
       </w:r>
-      <w:commentRangeStart w:id="2"/>
+      <w:commentRangeStart w:id="30"/>
       <w:r>
         <w:t>functional similarity among species.</w:t>
       </w:r>
-      <w:commentRangeEnd w:id="2"/>
+      <w:commentRangeEnd w:id="30"/>
       <w:r>
         <w:rPr>
           <w:rStyle w:val="CommentReference"/>
         </w:rPr>
-        <w:commentReference w:id="2"/>
+        <w:commentReference w:id="30"/>
       </w:r>
       <w:r>
         <w:t xml:space="preserve"> For example, the diversity of six dramatically different species of plants is considered to be no more diverse than six related species.</w:t>
@@ -2606,7 +2779,7 @@
           <v:shape id="_x0000_i1028" type="#_x0000_t75" style="width:42pt;height:26pt" o:ole="">
             <v:imagedata r:id="rId21" o:title=""/>
           </v:shape>
-          <o:OLEObject Type="Embed" ProgID="Equation.DSMT4" ShapeID="_x0000_i1028" DrawAspect="Content" ObjectID="_1424671346" r:id="rId22"/>
+          <o:OLEObject Type="Embed" ProgID="Equation.DSMT4" ShapeID="_x0000_i1028" DrawAspect="Content" ObjectID="_1426054838" r:id="rId22"/>
         </w:object>
       </w:r>
       <w:r>
@@ -2620,7 +2793,7 @@
           <v:shape id="_x0000_i1029" type="#_x0000_t75" style="width:12pt;height:16pt" o:ole="">
             <v:imagedata r:id="rId23" o:title=""/>
           </v:shape>
-          <o:OLEObject Type="Embed" ProgID="Equation.DSMT4" ShapeID="_x0000_i1029" DrawAspect="Content" ObjectID="_1424671347" r:id="rId24"/>
+          <o:OLEObject Type="Embed" ProgID="Equation.DSMT4" ShapeID="_x0000_i1029" DrawAspect="Content" ObjectID="_1426054839" r:id="rId24"/>
         </w:object>
       </w:r>
       <w:r>
@@ -2661,7 +2834,7 @@
       <w:r>
         <w:t xml:space="preserve">(which ranges from 0 to infinity) and a </w:t>
       </w:r>
-      <w:commentRangeStart w:id="3"/>
+      <w:commentRangeStart w:id="31"/>
       <w:r>
         <w:t xml:space="preserve">similarity matrix </w:t>
       </w:r>
@@ -2674,12 +2847,12 @@
       <w:r>
         <w:t xml:space="preserve"> </w:t>
       </w:r>
-      <w:commentRangeEnd w:id="3"/>
+      <w:commentRangeEnd w:id="31"/>
       <w:r>
         <w:rPr>
           <w:rStyle w:val="CommentReference"/>
         </w:rPr>
-        <w:commentReference w:id="3"/>
+        <w:commentReference w:id="31"/>
       </w:r>
       <w:r>
         <w:t>(whose (</w:t>
@@ -2724,7 +2897,7 @@
           <v:shape id="_x0000_i1030" type="#_x0000_t75" style="width:132pt;height:26pt" o:ole="">
             <v:imagedata r:id="rId25" o:title=""/>
           </v:shape>
-          <o:OLEObject Type="Embed" ProgID="Equation.DSMT4" ShapeID="_x0000_i1030" DrawAspect="Content" ObjectID="_1424671348" r:id="rId26"/>
+          <o:OLEObject Type="Embed" ProgID="Equation.DSMT4" ShapeID="_x0000_i1030" DrawAspect="Content" ObjectID="_1426054840" r:id="rId26"/>
         </w:object>
       </w:r>
       <w:r>
@@ -2872,19 +3045,19 @@
       <w:r>
         <w:t xml:space="preserve">I’ve included a briefing note on the analysis of diversity in an environmental impact assessment case with this material as illustration of the method. </w:t>
       </w:r>
-      <w:commentRangeStart w:id="4"/>
+      <w:commentRangeStart w:id="32"/>
       <w:r>
         <w:rPr>
           <w:highlight w:val="yellow"/>
         </w:rPr>
         <w:t>For the rest of this section, the diversity measures will be computed assuming a diagonal Z matrix, i.e. every species is functionally distinct which is obviously incorrect</w:t>
       </w:r>
-      <w:commentRangeEnd w:id="4"/>
+      <w:commentRangeEnd w:id="32"/>
       <w:r>
         <w:rPr>
           <w:rStyle w:val="CommentReference"/>
         </w:rPr>
-        <w:commentReference w:id="4"/>
+        <w:commentReference w:id="32"/>
       </w:r>
       <w:r>
         <w:t xml:space="preserve"> </w:t>
@@ -3302,10 +3475,10 @@
           <w:position w:val="-10"/>
         </w:rPr>
         <w:object w:dxaOrig="5120" w:dyaOrig="320" w14:anchorId="4B398687">
-          <v:shape id="_x0000_i1043" type="#_x0000_t75" style="width:257.35pt;height:16pt" o:ole="">
+          <v:shape id="_x0000_i1031" type="#_x0000_t75" style="width:257pt;height:16pt" o:ole="">
             <v:imagedata r:id="rId29" o:title=""/>
           </v:shape>
-          <o:OLEObject Type="Embed" ProgID="Equation.DSMT4" ShapeID="_x0000_i1043" DrawAspect="Content" ObjectID="_1424671349" r:id="rId30"/>
+          <o:OLEObject Type="Embed" ProgID="Equation.DSMT4" ShapeID="_x0000_i1031" DrawAspect="Content" ObjectID="_1426054841" r:id="rId30"/>
         </w:object>
       </w:r>
     </w:p>
@@ -3631,8 +3804,6 @@
       <w:r>
         <w:t>There was also no evidence of autocorrelation.</w:t>
       </w:r>
-      <w:bookmarkStart w:id="5" w:name="_GoBack"/>
-      <w:bookmarkEnd w:id="5"/>
     </w:p>
     <w:p>
       <w:pPr>
@@ -3684,13 +3855,492 @@
         <w:t xml:space="preserve"> values are very small (on the order of 5), Poisson regression should be used as shown in other protocols.</w:t>
       </w:r>
     </w:p>
+    <w:p>
+      <w:pPr>
+        <w:rPr>
+          <w:ins w:id="33" w:author="Carl Schwarz" w:date="2017-03-27T21:15:00Z"/>
+        </w:rPr>
+      </w:pPr>
+    </w:p>
+    <w:p>
+      <w:pPr>
+        <w:pStyle w:val="Heading2"/>
+        <w:pPrChange w:id="34" w:author="Carl Schwarz" w:date="2017-03-27T21:16:00Z">
+          <w:pPr/>
+        </w:pPrChange>
+      </w:pPr>
+      <w:r>
+        <w:t>3.4 Species turn over and nestedness</w:t>
+      </w:r>
+    </w:p>
+    <w:p>
+      <w:r>
+        <w:t xml:space="preserve">Cover and diversity measures may not capture species turn over. For example, cover and diversity could remain the same, while a </w:t>
+      </w:r>
+      <w:r>
+        <w:t>entirely</w:t>
+      </w:r>
+      <w:r>
+        <w:t xml:space="preserve"> new set of species replaces existing species.</w:t>
+      </w:r>
+    </w:p>
     <w:p/>
     <w:p>
       <w:pPr>
+        <w:widowControl w:val="0"/>
+        <w:autoSpaceDE w:val="0"/>
+        <w:autoSpaceDN w:val="0"/>
+        <w:adjustRightInd w:val="0"/>
+      </w:pPr>
+      <w:r>
+        <w:t xml:space="preserve">Collins et al. (2017) decomposed </w:t>
+      </w:r>
+      <w:r>
+        <w:t>compositional change</w:t>
+      </w:r>
+      <w:r>
+        <w:t>s over time in components</w:t>
+      </w:r>
+      <w:r>
+        <w:t xml:space="preserve"> due to nestedness or turnover.</w:t>
+      </w:r>
+      <w:r>
+        <w:t xml:space="preserve"> </w:t>
+      </w:r>
+      <w:r>
+        <w:t>Nested</w:t>
+      </w:r>
+      <w:r>
+        <w:t xml:space="preserve">ness </w:t>
+      </w:r>
+      <w:r>
+        <w:t>measures dissimilarity</w:t>
+      </w:r>
+      <w:r>
+        <w:t xml:space="preserve"> in species composition relative to the first year of the study and is</w:t>
+      </w:r>
+      <w:r>
+        <w:t xml:space="preserve"> due to </w:t>
+      </w:r>
+      <w:r>
+        <w:t xml:space="preserve">plots in later years containing </w:t>
+      </w:r>
+      <w:r>
+        <w:t>fewer</w:t>
+      </w:r>
+      <w:r>
+        <w:t xml:space="preserve"> </w:t>
+      </w:r>
+      <w:r>
+        <w:t xml:space="preserve">species </w:t>
+      </w:r>
+      <w:r>
+        <w:t>than</w:t>
+      </w:r>
+      <w:r>
+        <w:t xml:space="preserve"> the plot in </w:t>
+      </w:r>
+      <w:r>
+        <w:t>the first year of measurement. Turnover</w:t>
+      </w:r>
+      <w:r>
+        <w:t xml:space="preserve"> </w:t>
+      </w:r>
+      <w:r>
+        <w:t>measures dissimilarity in species composition relative to the first year of the study due to plot in later years containing new species not found in the first year of measurement</w:t>
+      </w:r>
+      <w:r>
+        <w:t>.</w:t>
+      </w:r>
+    </w:p>
+    <w:p>
+      <w:pPr>
+        <w:widowControl w:val="0"/>
+        <w:autoSpaceDE w:val="0"/>
+        <w:autoSpaceDN w:val="0"/>
+        <w:adjustRightInd w:val="0"/>
+      </w:pPr>
+    </w:p>
+    <w:p>
+      <w:pPr>
+        <w:widowControl w:val="0"/>
+        <w:autoSpaceDE w:val="0"/>
+        <w:autoSpaceDN w:val="0"/>
+        <w:adjustRightInd w:val="0"/>
+      </w:pPr>
+      <w:r>
+        <w:t xml:space="preserve">These measures are computed for each plot on each transect. First, for each plot for each year, the percentage of cover is translated into a presence/absence score (presence if the % cover &gt;0). </w:t>
+      </w:r>
+      <w:r>
+        <w:t xml:space="preserve">Let </w:t>
+      </w:r>
+      <w:r>
+        <w:rPr>
+          <w:i/>
+        </w:rPr>
+        <w:t>a</w:t>
+      </w:r>
+      <w:r>
+        <w:t xml:space="preserve"> = number of species appears on the plot in the first year and in year </w:t>
+      </w:r>
+      <w:r>
+        <w:rPr>
+          <w:i/>
+        </w:rPr>
+        <w:t>k</w:t>
+      </w:r>
+      <w:r>
+        <w:t xml:space="preserve">; </w:t>
+      </w:r>
+      <w:r>
+        <w:rPr>
+          <w:i/>
+        </w:rPr>
+        <w:t>b</w:t>
+      </w:r>
+      <w:r>
+        <w:t xml:space="preserve"> = number of species occurring in the first year but not in year </w:t>
+      </w:r>
+      <w:r>
+        <w:rPr>
+          <w:i/>
+        </w:rPr>
+        <w:t>k;</w:t>
+      </w:r>
+      <w:r>
+        <w:t xml:space="preserve"> and c = the number of species occurring in year </w:t>
+      </w:r>
+      <w:r>
+        <w:rPr>
+          <w:i/>
+        </w:rPr>
+        <w:t>k</w:t>
+      </w:r>
+      <w:r>
+        <w:t xml:space="preserve"> but not in year 1. </w:t>
+      </w:r>
+      <w:r>
+        <w:t>Then</w:t>
+      </w:r>
+      <w:r>
+        <w:t xml:space="preserve"> three measures of dissimilarity are computed</w:t>
+      </w:r>
+    </w:p>
+    <w:p>
+      <w:pPr>
+        <w:widowControl w:val="0"/>
+        <w:autoSpaceDE w:val="0"/>
+        <w:autoSpaceDN w:val="0"/>
+        <w:adjustRightInd w:val="0"/>
+        <w:ind w:left="1440"/>
+      </w:pPr>
+      <w:r>
+        <w:rPr>
+          <w:position w:val="-64"/>
+        </w:rPr>
+        <w:object w:dxaOrig="1900" w:dyaOrig="1660" w14:anchorId="0EE04665">
+          <v:shape id="_x0000_i1032" type="#_x0000_t75" style="width:95pt;height:83pt" o:ole="">
+            <v:imagedata r:id="rId32" o:title=""/>
+          </v:shape>
+          <o:OLEObject Type="Embed" ProgID="Equation.DSMT4" ShapeID="_x0000_i1032" DrawAspect="Content" ObjectID="_1426054842" r:id="rId33"/>
+        </w:object>
+      </w:r>
+      <w:r>
+        <w:t xml:space="preserve"> </w:t>
+      </w:r>
+    </w:p>
+    <w:p>
+      <w:pPr>
+        <w:widowControl w:val="0"/>
+        <w:autoSpaceDE w:val="0"/>
+        <w:autoSpaceDN w:val="0"/>
+        <w:adjustRightInd w:val="0"/>
+      </w:pPr>
+      <w:r>
+        <w:rPr>
+          <w:position w:val="-10"/>
+        </w:rPr>
+        <w:object w:dxaOrig="400" w:dyaOrig="320" w14:anchorId="271DD630">
+          <v:shape id="_x0000_i1033" type="#_x0000_t75" style="width:20pt;height:16pt" o:ole="">
+            <v:imagedata r:id="rId34" o:title=""/>
+          </v:shape>
+          <o:OLEObject Type="Embed" ProgID="Equation.DSMT4" ShapeID="_x0000_i1033" DrawAspect="Content" ObjectID="_1426054843" r:id="rId35"/>
+        </w:object>
+      </w:r>
+      <w:r>
+        <w:t xml:space="preserve"> accounts for the total difference in species composition between the two years; </w:t>
+      </w:r>
+      <w:r>
+        <w:rPr>
+          <w:position w:val="-10"/>
+        </w:rPr>
+        <w:object w:dxaOrig="420" w:dyaOrig="320" w14:anchorId="1C0839D0">
+          <v:shape id="_x0000_i1034" type="#_x0000_t75" style="width:21pt;height:16pt" o:ole="">
+            <v:imagedata r:id="rId36" o:title=""/>
+          </v:shape>
+          <o:OLEObject Type="Embed" ProgID="Equation.DSMT4" ShapeID="_x0000_i1034" DrawAspect="Content" ObjectID="_1426054844" r:id="rId37"/>
+        </w:object>
+      </w:r>
+      <w:r>
+        <w:t xml:space="preserve"> accounts only for the lower component. For example, if the same set of species were present in both years, then b=c=0 and all three indices are zero. If some species simply vanish (but no new species arrive) then </w:t>
+      </w:r>
+      <w:r>
+        <w:rPr>
+          <w:i/>
+        </w:rPr>
+        <w:t>b</w:t>
+      </w:r>
+      <w:r>
+        <w:t xml:space="preserve"> = the number of species that disappear, </w:t>
+      </w:r>
+      <w:r>
+        <w:rPr>
+          <w:i/>
+        </w:rPr>
+        <w:t xml:space="preserve">a </w:t>
+      </w:r>
+      <w:r>
+        <w:t xml:space="preserve">= number of species that persist; and </w:t>
+      </w:r>
+      <w:r>
+        <w:rPr>
+          <w:i/>
+        </w:rPr>
+        <w:t>c</w:t>
+      </w:r>
+      <w:r>
+        <w:t xml:space="preserve"> = 0 and </w:t>
+      </w:r>
+      <w:r>
+        <w:rPr>
+          <w:position w:val="-10"/>
+        </w:rPr>
+        <w:object w:dxaOrig="800" w:dyaOrig="320" w14:anchorId="0C99F2C9">
+          <v:shape id="_x0000_i1035" type="#_x0000_t75" style="width:40pt;height:16pt" o:ole="">
+            <v:imagedata r:id="rId38" o:title=""/>
+          </v:shape>
+          <o:OLEObject Type="Embed" ProgID="Equation.DSMT4" ShapeID="_x0000_i1035" DrawAspect="Content" ObjectID="_1426054845" r:id="rId39"/>
+        </w:object>
+      </w:r>
+      <w:r>
+        <w:t xml:space="preserve"> while the two other components are non-zero. If some species are new in year </w:t>
+      </w:r>
+      <w:r>
+        <w:rPr>
+          <w:i/>
+        </w:rPr>
+        <w:t>k</w:t>
+      </w:r>
+      <w:r>
+        <w:t xml:space="preserve"> but no species disappears, then </w:t>
+      </w:r>
+      <w:r>
+        <w:rPr>
+          <w:i/>
+        </w:rPr>
+        <w:t>b=0</w:t>
+      </w:r>
+      <w:r>
+        <w:t xml:space="preserve"> and again</w:t>
+      </w:r>
+      <w:r>
+        <w:rPr>
+          <w:position w:val="-10"/>
+        </w:rPr>
+        <w:object w:dxaOrig="800" w:dyaOrig="320" w14:anchorId="2B78337F">
+          <v:shape id="_x0000_i1036" type="#_x0000_t75" style="width:40pt;height:16pt" o:ole="">
+            <v:imagedata r:id="rId40" o:title=""/>
+          </v:shape>
+          <o:OLEObject Type="Embed" ProgID="Equation.DSMT4" ShapeID="_x0000_i1036" DrawAspect="Content" ObjectID="_1426054846" r:id="rId41"/>
+        </w:object>
+      </w:r>
+      <w:r>
+        <w:t xml:space="preserve">. Only if there is turnover, i.e some species disappear and other species take their place, do we get a non-zero value for </w:t>
+      </w:r>
+      <w:r>
+        <w:rPr>
+          <w:position w:val="-10"/>
+        </w:rPr>
+        <w:object w:dxaOrig="420" w:dyaOrig="320" w14:anchorId="68E578CB">
+          <v:shape id="_x0000_i1037" type="#_x0000_t75" style="width:21pt;height:16pt" o:ole="">
+            <v:imagedata r:id="rId42" o:title=""/>
+          </v:shape>
+          <o:OLEObject Type="Embed" ProgID="Equation.DSMT4" ShapeID="_x0000_i1037" DrawAspect="Content" ObjectID="_1426054847" r:id="rId43"/>
+        </w:object>
+      </w:r>
+    </w:p>
+    <w:p>
+      <w:pPr>
+        <w:widowControl w:val="0"/>
+        <w:autoSpaceDE w:val="0"/>
+        <w:autoSpaceDN w:val="0"/>
+        <w:adjustRightInd w:val="0"/>
+      </w:pPr>
+    </w:p>
+    <w:p>
+      <w:r>
+        <w:t>The values of the three indices were found for each plot in year subsequent to the first year the transect was measured. The mean dissimilarity measure over all plots within a transect was computed to get a measure for each transect for each year. The values for each transect are then regressed over time. Notice that you need at least 4 years of measurements because each year is compared to the first year which leave 3 dissimilarity values which is the minimum needed for a regression.</w:t>
+      </w:r>
+    </w:p>
+    <w:p/>
+    <w:p>
+      <w:r>
+        <w:t xml:space="preserve">Simulated data was used to estimate these values for 3 subsequent measurement years and the plots are shown in Figure </w:t>
+      </w:r>
+      <w:r>
+        <w:t>10.</w:t>
+      </w:r>
+    </w:p>
+    <w:p/>
+    <w:p>
+      <w:pPr>
+        <w:rPr>
+          <w:ins w:id="35" w:author="Carl Schwarz" w:date="2017-03-27T21:28:00Z"/>
+        </w:rPr>
+      </w:pPr>
+      <w:r>
+        <w:rPr>
+          <w:noProof/>
+        </w:rPr>
+        <w:drawing>
+          <wp:inline distT="0" distB="0" distL="0" distR="0" wp14:anchorId="526AFC76" wp14:editId="368ED1FE">
+            <wp:extent cx="5486400" cy="5486400"/>
+            <wp:effectExtent l="0" t="0" r="0" b="0"/>
+            <wp:docPr id="6" name="Picture 6"/>
+            <wp:cNvGraphicFramePr>
+              <a:graphicFrameLocks xmlns:a="http://schemas.openxmlformats.org/drawingml/2006/main" noChangeAspect="1"/>
+            </wp:cNvGraphicFramePr>
+            <a:graphic xmlns:a="http://schemas.openxmlformats.org/drawingml/2006/main">
+              <a:graphicData uri="http://schemas.openxmlformats.org/drawingml/2006/picture">
+                <pic:pic xmlns:pic="http://schemas.openxmlformats.org/drawingml/2006/picture">
+                  <pic:nvPicPr>
+                    <pic:cNvPr id="0" name="Babine-Mountain-Park-dissim-plot-prelim.png"/>
+                    <pic:cNvPicPr/>
+                  </pic:nvPicPr>
+                  <pic:blipFill>
+                    <a:blip r:embed="rId44">
+                      <a:extLst>
+                        <a:ext uri="{28A0092B-C50C-407E-A947-70E740481C1C}">
+                          <a14:useLocalDpi xmlns:a14="http://schemas.microsoft.com/office/drawing/2010/main" val="0"/>
+                        </a:ext>
+                      </a:extLst>
+                    </a:blip>
+                    <a:stretch>
+                      <a:fillRect/>
+                    </a:stretch>
+                  </pic:blipFill>
+                  <pic:spPr>
+                    <a:xfrm>
+                      <a:off x="0" y="0"/>
+                      <a:ext cx="5486400" cy="5486400"/>
+                    </a:xfrm>
+                    <a:prstGeom prst="rect">
+                      <a:avLst/>
+                    </a:prstGeom>
+                  </pic:spPr>
+                </pic:pic>
+              </a:graphicData>
+            </a:graphic>
+          </wp:inline>
+        </w:drawing>
+      </w:r>
+    </w:p>
+    <w:p>
+      <w:r>
+        <w:t xml:space="preserve">Figure 10. Three dissimilarity measures (relative to the first year of measurement in 2013) The beta.sor measures total change over time; beta.sim measures </w:t>
+      </w:r>
+      <w:r>
+        <w:t>turn over (species dropping out and being replaced); beta.sne measures nestedness (species persisting over time). Note that beta.sim + betra.sne = beta.sor.</w:t>
+      </w:r>
+    </w:p>
+    <w:p/>
+    <w:p>
+      <w:r>
+        <w:t>A linear mixed model is fit as in the previous sections</w:t>
+      </w:r>
+      <w:r>
+        <w:t xml:space="preserve"> to account for the evident transect effect</w:t>
+      </w:r>
+      <w:bookmarkStart w:id="36" w:name="_GoBack"/>
+      <w:bookmarkEnd w:id="36"/>
+      <w:r>
+        <w:t>. Residual plots and tests for autocorrelation are similar to previous sections. The final summary plot is shown in Figure 11.</w:t>
+      </w:r>
+    </w:p>
+    <w:p/>
+    <w:p>
+      <w:r>
+        <w:rPr>
+          <w:noProof/>
+        </w:rPr>
+        <w:drawing>
+          <wp:inline distT="0" distB="0" distL="0" distR="0" wp14:anchorId="61791A94" wp14:editId="032B9E95">
+            <wp:extent cx="5486400" cy="5486400"/>
+            <wp:effectExtent l="0" t="0" r="0" b="0"/>
+            <wp:docPr id="9" name="Picture 9"/>
+            <wp:cNvGraphicFramePr>
+              <a:graphicFrameLocks xmlns:a="http://schemas.openxmlformats.org/drawingml/2006/main" noChangeAspect="1"/>
+            </wp:cNvGraphicFramePr>
+            <a:graphic xmlns:a="http://schemas.openxmlformats.org/drawingml/2006/main">
+              <a:graphicData uri="http://schemas.openxmlformats.org/drawingml/2006/picture">
+                <pic:pic xmlns:pic="http://schemas.openxmlformats.org/drawingml/2006/picture">
+                  <pic:nvPicPr>
+                    <pic:cNvPr id="0" name="Babine-Mountain-Park-dissim-plot-summary-lmer.png"/>
+                    <pic:cNvPicPr/>
+                  </pic:nvPicPr>
+                  <pic:blipFill>
+                    <a:blip r:embed="rId45">
+                      <a:extLst>
+                        <a:ext uri="{28A0092B-C50C-407E-A947-70E740481C1C}">
+                          <a14:useLocalDpi xmlns:a14="http://schemas.microsoft.com/office/drawing/2010/main" val="0"/>
+                        </a:ext>
+                      </a:extLst>
+                    </a:blip>
+                    <a:stretch>
+                      <a:fillRect/>
+                    </a:stretch>
+                  </pic:blipFill>
+                  <pic:spPr>
+                    <a:xfrm>
+                      <a:off x="0" y="0"/>
+                      <a:ext cx="5486400" cy="5486400"/>
+                    </a:xfrm>
+                    <a:prstGeom prst="rect">
+                      <a:avLst/>
+                    </a:prstGeom>
+                  </pic:spPr>
+                </pic:pic>
+              </a:graphicData>
+            </a:graphic>
+          </wp:inline>
+        </w:drawing>
+      </w:r>
+      <w:r>
+        <w:t xml:space="preserve"> </w:t>
+      </w:r>
+    </w:p>
+    <w:p>
+      <w:r>
+        <w:t>Figure 11. Summary plot of changes in species compositions over time. The beta.sor measures total change over time; beta.sim measures turn over (species dropping out and being replaced); beta.sne measures nestedness (species persisting over time). Note that beta.sim + betra.sne = beta.sor.</w:t>
+      </w:r>
+    </w:p>
+    <w:p/>
+    <w:p>
+      <w:r>
+        <w:t>There was no evidence of a change in dissimilarity for any of the measures, but the power is very small with only three sample times.</w:t>
+      </w:r>
+    </w:p>
+    <w:p>
+      <w:pPr>
         <w:pStyle w:val="Heading1"/>
       </w:pPr>
-      <w:r>
-        <w:t>3. Summary</w:t>
+      <w:ins w:id="37" w:author="Carl Schwarz" w:date="2017-03-27T21:15:00Z">
+        <w:r>
+          <w:t>4</w:t>
+        </w:r>
+      </w:ins>
+      <w:r>
+        <w:t>. Summary</w:t>
       </w:r>
     </w:p>
     <w:p>
@@ -3698,6 +4348,61 @@
         <w:pStyle w:val="ListParagraph"/>
         <w:spacing w:before="240"/>
         <w:ind w:left="0"/>
+        <w:rPr>
+          <w:ins w:id="38" w:author="Carl Schwarz" w:date="2017-03-27T18:09:00Z"/>
+        </w:rPr>
+      </w:pPr>
+      <w:ins w:id="39" w:author="Carl Schwarz" w:date="2017-03-27T18:09:00Z">
+        <w:r>
+          <w:t xml:space="preserve">A key feature of this protocol is that the transect is </w:t>
+        </w:r>
+      </w:ins>
+      <w:ins w:id="40" w:author="Carl Schwarz" w:date="2017-03-27T18:10:00Z">
+        <w:r>
+          <w:t>the analysis unit</w:t>
+        </w:r>
+      </w:ins>
+      <w:ins w:id="41" w:author="Carl Schwarz" w:date="2017-03-27T18:09:00Z">
+        <w:r>
+          <w:t xml:space="preserve"> and individual plots are pseudo-replicates within a transect</w:t>
+        </w:r>
+      </w:ins>
+      <w:ins w:id="42" w:author="Carl Schwarz" w:date="2017-03-27T18:11:00Z">
+        <w:r>
+          <w:t xml:space="preserve"> (Hurlbert, 1984)</w:t>
+        </w:r>
+      </w:ins>
+      <w:ins w:id="43" w:author="Carl Schwarz" w:date="2017-03-27T18:09:00Z">
+        <w:r>
+          <w:t xml:space="preserve">. It is not wise to treat the individual plots as </w:t>
+        </w:r>
+      </w:ins>
+      <w:ins w:id="44" w:author="Carl Schwarz" w:date="2017-03-27T18:10:00Z">
+        <w:r>
+          <w:t xml:space="preserve">analysis units because they may not be independent due to transect-specific factors (such as aspect) that affect all of the plots within the transect simultaneously. If plots are treated as the analysis unit, then </w:t>
+        </w:r>
+      </w:ins>
+      <w:ins w:id="45" w:author="Carl Schwarz" w:date="2017-03-27T18:11:00Z">
+        <w:r>
+          <w:t>typically, the residual variation is underestimated, reported standard errors of estimates are too small, and reported p-values are too small leading to too many false positive results.</w:t>
+        </w:r>
+      </w:ins>
+    </w:p>
+    <w:p>
+      <w:pPr>
+        <w:pStyle w:val="ListParagraph"/>
+        <w:spacing w:before="240"/>
+        <w:ind w:left="0"/>
+        <w:rPr>
+          <w:ins w:id="46" w:author="Carl Schwarz" w:date="2017-03-27T18:09:00Z"/>
+        </w:rPr>
+      </w:pPr>
+    </w:p>
+    <w:p>
+      <w:pPr>
+        <w:pStyle w:val="ListParagraph"/>
+        <w:spacing w:before="240"/>
+        <w:ind w:left="0"/>
       </w:pPr>
       <w:r>
         <w:t xml:space="preserve">There are several measures that can be monitored over time. Among the simplest are simple averages of total % cover or plot-level species richness. </w:t>
@@ -3744,6 +4449,9 @@
       <w:r>
         <w:t xml:space="preserve">Beta diversity and ordination methods are usually used when community structures are measured across a gradient (e.g. environmental gradient) and the relationship between the community structure and the environmental variables are of interest. This does not appears to be of of interest here and are not pursued. </w:t>
       </w:r>
+      <w:r>
+        <w:t>But changes in beta diversity over time can be partitioned into species persistence (nestedness) and species turnover (species being lost and replaced) using presence/absence data related to the percentage cover. At least 4 sample events will be needed for trend analysis because each sampling event is compared to the species present in the first year of sampling.</w:t>
+      </w:r>
     </w:p>
     <w:p>
       <w:pPr>
@@ -3791,12 +4499,36 @@
         <w:t>Chao, A. and Jost, L. (2013). Diversity Analysis. Chapman and Hall.</w:t>
       </w:r>
     </w:p>
+    <w:p>
+      <w:pPr>
+        <w:rPr>
+          <w:ins w:id="47" w:author="Carl Schwarz" w:date="2017-03-27T21:16:00Z"/>
+        </w:rPr>
+      </w:pPr>
+    </w:p>
+    <w:p>
+      <w:pPr>
+        <w:rPr>
+          <w:ins w:id="48" w:author="Carl Schwarz" w:date="2017-03-27T21:16:00Z"/>
+        </w:rPr>
+      </w:pPr>
+      <w:ins w:id="49" w:author="Carl Schwarz" w:date="2017-03-27T21:16:00Z">
+        <w:r>
+          <w:t>Collins, et. al. (2017)</w:t>
+        </w:r>
+      </w:ins>
+      <w:ins w:id="50" w:author="Carl Schwarz" w:date="2017-03-27T21:17:00Z">
+        <w:r>
+          <w:t>. Fragmentation affects plant community composition over time. Ecography, 40, 119-140.</w:t>
+        </w:r>
+      </w:ins>
+    </w:p>
     <w:p/>
     <w:p>
       <w:r>
         <w:t xml:space="preserve">Jost, L. (2013). Effective number of species. Available at </w:t>
       </w:r>
-      <w:hyperlink r:id="rId32" w:history="1">
+      <w:hyperlink r:id="rId46" w:history="1">
         <w:r>
           <w:rPr>
             <w:rStyle w:val="Hyperlink"/>
@@ -3964,8 +4696,8 @@
       </w:pPr>
     </w:p>
     <w:sectPr>
-      <w:footerReference w:type="even" r:id="rId33"/>
-      <w:footerReference w:type="default" r:id="rId34"/>
+      <w:footerReference w:type="even" r:id="rId47"/>
+      <w:footerReference w:type="default" r:id="rId48"/>
       <w:pgSz w:w="12240" w:h="15840"/>
       <w:pgMar w:top="1440" w:right="1800" w:bottom="1440" w:left="1800" w:header="720" w:footer="720" w:gutter="0"/>
       <w:cols w:space="720"/>
@@ -3976,7 +4708,7 @@
 
 <file path=word/comments.xml><?xml version="1.0" encoding="utf-8"?>
 <w:comments xmlns:wpc="http://schemas.microsoft.com/office/word/2010/wordprocessingCanvas" xmlns:mo="http://schemas.microsoft.com/office/mac/office/2008/main" xmlns:mc="http://schemas.openxmlformats.org/markup-compatibility/2006" xmlns:mv="urn:schemas-microsoft-com:mac:vml" xmlns:o="urn:schemas-microsoft-com:office:office" xmlns:r="http://schemas.openxmlformats.org/officeDocument/2006/relationships" xmlns:m="http://schemas.openxmlformats.org/officeDocument/2006/math" xmlns:v="urn:schemas-microsoft-com:vml" xmlns:wp14="http://schemas.microsoft.com/office/word/2010/wordprocessingDrawing" xmlns:wp="http://schemas.openxmlformats.org/drawingml/2006/wordprocessingDrawing" xmlns:w10="urn:schemas-microsoft-com:office:word" xmlns:w="http://schemas.openxmlformats.org/wordprocessingml/2006/main" xmlns:w14="http://schemas.microsoft.com/office/word/2010/wordml" xmlns:wpg="http://schemas.microsoft.com/office/word/2010/wordprocessingGroup" xmlns:wpi="http://schemas.microsoft.com/office/word/2010/wordprocessingInk" xmlns:wne="http://schemas.microsoft.com/office/word/2006/wordml" xmlns:wps="http://schemas.microsoft.com/office/word/2010/wordprocessingShape" mc:Ignorable="w14 wp14">
-  <w:comment w:id="0" w:author="Carl Schwarz" w:date="2017-03-11T12:40:00Z" w:initials="CJS">
+  <w:comment w:id="14" w:author="Carl Schwarz" w:date="2017-03-11T12:40:00Z" w:initials="CJS">
     <w:p>
       <w:pPr>
         <w:pStyle w:val="CommentText"/>
@@ -3992,7 +4724,7 @@
       </w:r>
     </w:p>
   </w:comment>
-  <w:comment w:id="1" w:author="Carl Schwarz" w:date="2017-03-11T12:41:00Z" w:initials="CJS">
+  <w:comment w:id="19" w:author="Carl Schwarz" w:date="2017-03-11T12:41:00Z" w:initials="CJS">
     <w:p>
       <w:pPr>
         <w:pStyle w:val="CommentText"/>
@@ -4008,7 +4740,7 @@
       </w:r>
     </w:p>
   </w:comment>
-  <w:comment w:id="2" w:author="Carl Schwarz" w:date="2017-03-11T10:50:00Z" w:initials="CJS">
+  <w:comment w:id="30" w:author="Carl Schwarz" w:date="2017-03-11T10:50:00Z" w:initials="CJS">
     <w:p>
       <w:pPr>
         <w:pStyle w:val="CommentText"/>
@@ -4024,7 +4756,7 @@
       </w:r>
     </w:p>
   </w:comment>
-  <w:comment w:id="3" w:author="Carl Schwarz" w:date="2017-03-11T10:52:00Z" w:initials="CJS">
+  <w:comment w:id="31" w:author="Carl Schwarz" w:date="2017-03-11T10:52:00Z" w:initials="CJS">
     <w:p>
       <w:pPr>
         <w:pStyle w:val="CommentText"/>
@@ -4040,7 +4772,7 @@
       </w:r>
     </w:p>
   </w:comment>
-  <w:comment w:id="4" w:author="Carl Schwarz" w:date="2017-03-11T11:39:00Z" w:initials="CJS">
+  <w:comment w:id="32" w:author="Carl Schwarz" w:date="2017-03-11T11:39:00Z" w:initials="CJS">
     <w:p>
       <w:pPr>
         <w:pStyle w:val="CommentText"/>
@@ -4149,7 +4881,7 @@
         <w:rStyle w:val="PageNumber"/>
         <w:noProof/>
       </w:rPr>
-      <w:t>16</w:t>
+      <w:t>1</w:t>
     </w:r>
     <w:r>
       <w:rPr>
@@ -4181,6 +4913,82 @@
       <w:r>
         <w:continuationSeparator/>
       </w:r>
+    </w:p>
+  </w:footnote>
+  <w:footnote w:id="1">
+    <w:p>
+      <w:pPr>
+        <w:pStyle w:val="FootnoteText"/>
+      </w:pPr>
+      <w:ins w:id="21" w:author="Carl Schwarz" w:date="2017-03-27T18:06:00Z">
+        <w:r>
+          <w:rPr>
+            <w:rStyle w:val="FootnoteReference"/>
+          </w:rPr>
+          <w:footnoteRef/>
+        </w:r>
+        <w:r>
+          <w:t xml:space="preserve"> For example, in the test dataset, there were cases where the id was unknown and the plant was labeled “unknown #1”. This was not acceptable to the SPI database, so </w:t>
+        </w:r>
+      </w:ins>
+      <w:ins w:id="22" w:author="Carl Schwarz" w:date="2017-03-27T18:07:00Z">
+        <w:r>
+          <w:t xml:space="preserve">an identification was given to </w:t>
+        </w:r>
+      </w:ins>
+      <w:ins w:id="23" w:author="Carl Schwarz" w:date="2017-03-27T18:06:00Z">
+        <w:r>
+          <w:t>the level it was known</w:t>
+        </w:r>
+      </w:ins>
+      <w:ins w:id="24" w:author="Carl Schwarz" w:date="2017-03-27T18:07:00Z">
+        <w:r>
+          <w:t xml:space="preserve"> which was </w:t>
+        </w:r>
+      </w:ins>
+      <w:ins w:id="25" w:author="Carl Schwarz" w:date="2017-03-27T18:06:00Z">
+        <w:r>
+          <w:t xml:space="preserve">sometimes as vague as </w:t>
+        </w:r>
+        <w:r>
+          <w:rPr>
+            <w:i/>
+          </w:rPr>
+          <w:t>poaceae</w:t>
+        </w:r>
+        <w:r>
+          <w:t xml:space="preserve"> (family) or </w:t>
+        </w:r>
+        <w:r>
+          <w:rPr>
+            <w:i/>
+          </w:rPr>
+          <w:t>dicotyledoneae</w:t>
+        </w:r>
+        <w:r>
+          <w:t xml:space="preserve"> (class). </w:t>
+        </w:r>
+      </w:ins>
+      <w:ins w:id="26" w:author="Carl Schwarz" w:date="2017-03-27T18:07:00Z">
+        <w:r>
+          <w:t>It is</w:t>
+        </w:r>
+      </w:ins>
+      <w:ins w:id="27" w:author="Carl Schwarz" w:date="2017-03-27T18:06:00Z">
+        <w:r>
+          <w:t xml:space="preserve"> assumed that a plant was a different species than all the others that were known </w:t>
+        </w:r>
+      </w:ins>
+      <w:ins w:id="28" w:author="Carl Schwarz" w:date="2017-03-27T18:08:00Z">
+        <w:r>
+          <w:t>when it is labelled</w:t>
+        </w:r>
+      </w:ins>
+      <w:ins w:id="29" w:author="Carl Schwarz" w:date="2017-03-27T18:06:00Z">
+        <w:r>
+          <w:t xml:space="preserve"> as “unknown2”.</w:t>
+        </w:r>
+      </w:ins>
     </w:p>
   </w:footnote>
 </w:footnotes>
@@ -5510,6 +6318,39 @@
       <w:u w:val="single"/>
     </w:rPr>
   </w:style>
+  <w:style w:type="paragraph" w:styleId="FootnoteText">
+    <w:name w:val="footnote text"/>
+    <w:basedOn w:val="Normal"/>
+    <w:link w:val="FootnoteTextChar"/>
+    <w:uiPriority w:val="99"/>
+    <w:unhideWhenUsed/>
+    <w:rsid w:val="0075620E"/>
+    <w:rPr>
+      <w:szCs w:val="24"/>
+    </w:rPr>
+  </w:style>
+  <w:style w:type="character" w:customStyle="1" w:styleId="FootnoteTextChar">
+    <w:name w:val="Footnote Text Char"/>
+    <w:basedOn w:val="DefaultParagraphFont"/>
+    <w:link w:val="FootnoteText"/>
+    <w:uiPriority w:val="99"/>
+    <w:rsid w:val="0075620E"/>
+    <w:rPr>
+      <w:sz w:val="24"/>
+      <w:szCs w:val="24"/>
+      <w:lang w:eastAsia="en-US"/>
+    </w:rPr>
+  </w:style>
+  <w:style w:type="character" w:styleId="FootnoteReference">
+    <w:name w:val="footnote reference"/>
+    <w:basedOn w:val="DefaultParagraphFont"/>
+    <w:uiPriority w:val="99"/>
+    <w:unhideWhenUsed/>
+    <w:rsid w:val="0075620E"/>
+    <w:rPr>
+      <w:vertAlign w:val="superscript"/>
+    </w:rPr>
+  </w:style>
 </w:styles>
 </file>
 
@@ -6020,6 +6861,39 @@
       <w:u w:val="single"/>
     </w:rPr>
   </w:style>
+  <w:style w:type="paragraph" w:styleId="FootnoteText">
+    <w:name w:val="footnote text"/>
+    <w:basedOn w:val="Normal"/>
+    <w:link w:val="FootnoteTextChar"/>
+    <w:uiPriority w:val="99"/>
+    <w:unhideWhenUsed/>
+    <w:rsid w:val="0075620E"/>
+    <w:rPr>
+      <w:szCs w:val="24"/>
+    </w:rPr>
+  </w:style>
+  <w:style w:type="character" w:customStyle="1" w:styleId="FootnoteTextChar">
+    <w:name w:val="Footnote Text Char"/>
+    <w:basedOn w:val="DefaultParagraphFont"/>
+    <w:link w:val="FootnoteText"/>
+    <w:uiPriority w:val="99"/>
+    <w:rsid w:val="0075620E"/>
+    <w:rPr>
+      <w:sz w:val="24"/>
+      <w:szCs w:val="24"/>
+      <w:lang w:eastAsia="en-US"/>
+    </w:rPr>
+  </w:style>
+  <w:style w:type="character" w:styleId="FootnoteReference">
+    <w:name w:val="footnote reference"/>
+    <w:basedOn w:val="DefaultParagraphFont"/>
+    <w:uiPriority w:val="99"/>
+    <w:unhideWhenUsed/>
+    <w:rsid w:val="0075620E"/>
+    <w:rPr>
+      <w:vertAlign w:val="superscript"/>
+    </w:rPr>
+  </w:style>
 </w:styles>
 </file>
 

</xml_diff>